<commit_message>
Implementacion de Pruebas Unitarias
</commit_message>
<xml_diff>
--- a/Documentos/Documentacion.docx
+++ b/Documentos/Documentacion.docx
@@ -1050,19 +1050,42 @@
           <w:sz w:val="24"/>
           <w:szCs w:val="24"/>
           <w:highlight w:val="white"/>
-        </w:rPr>
-      </w:pPr>
-      <w:r>
-        <w:rPr>
-          <w:rFonts w:cs="Consolas"/>
-          <w:color w:val="0000FF"/>
-          <w:sz w:val="24"/>
-          <w:szCs w:val="24"/>
-          <w:highlight w:val="white"/>
-        </w:rPr>
-        <w:t xml:space="preserve">      &lt;/</w:t>
+          <w:lang w:val="en-US"/>
+        </w:rPr>
+      </w:pPr>
+      <w:r>
+        <w:rPr>
+          <w:rFonts w:cs="Consolas"/>
+          <w:color w:val="0000FF"/>
+          <w:sz w:val="24"/>
+          <w:szCs w:val="24"/>
+          <w:highlight w:val="white"/>
+        </w:rPr>
+        <w:t xml:space="preserve">      </w:t>
+      </w:r>
+      <w:r>
+        <w:rPr>
+          <w:rFonts w:cs="Consolas"/>
+          <w:color w:val="0000FF"/>
+          <w:sz w:val="24"/>
+          <w:szCs w:val="24"/>
+          <w:highlight w:val="white"/>
+          <w:lang w:val="en-US"/>
+        </w:rPr>
+        <w:t>&lt;/</w:t>
       </w:r>
       <w:proofErr w:type="spellStart"/>
+      <w:r>
+        <w:rPr>
+          <w:rFonts w:cs="Consolas"/>
+          <w:color w:val="A31515"/>
+          <w:sz w:val="24"/>
+          <w:szCs w:val="24"/>
+          <w:highlight w:val="white"/>
+          <w:lang w:val="en-US"/>
+        </w:rPr>
+        <w:t>tem</w:t>
+      </w:r>
       <w:proofErr w:type="gramStart"/>
       <w:r>
         <w:rPr>
@@ -1071,28 +1094,20 @@
           <w:sz w:val="24"/>
           <w:szCs w:val="24"/>
           <w:highlight w:val="white"/>
-        </w:rPr>
-        <w:t>tem:</w:t>
-      </w:r>
+          <w:lang w:val="en-US"/>
+        </w:rPr>
+        <w:t>:BusquedaProducto</w:t>
+      </w:r>
+      <w:proofErr w:type="spellEnd"/>
       <w:proofErr w:type="gramEnd"/>
       <w:r>
         <w:rPr>
           <w:rFonts w:cs="Consolas"/>
-          <w:color w:val="A31515"/>
-          <w:sz w:val="24"/>
-          <w:szCs w:val="24"/>
-          <w:highlight w:val="white"/>
-        </w:rPr>
-        <w:t>BusquedaProducto</w:t>
-      </w:r>
-      <w:proofErr w:type="spellEnd"/>
-      <w:r>
-        <w:rPr>
-          <w:rFonts w:cs="Consolas"/>
-          <w:color w:val="0000FF"/>
-          <w:sz w:val="24"/>
-          <w:szCs w:val="24"/>
-          <w:highlight w:val="white"/>
+          <w:color w:val="0000FF"/>
+          <w:sz w:val="24"/>
+          <w:szCs w:val="24"/>
+          <w:highlight w:val="white"/>
+          <w:lang w:val="en-US"/>
         </w:rPr>
         <w:t>&gt;</w:t>
       </w:r>
@@ -1110,19 +1125,32 @@
           <w:sz w:val="24"/>
           <w:szCs w:val="24"/>
           <w:highlight w:val="white"/>
-        </w:rPr>
-      </w:pPr>
-      <w:r>
-        <w:rPr>
-          <w:rFonts w:cs="Consolas"/>
-          <w:color w:val="0000FF"/>
-          <w:sz w:val="24"/>
-          <w:szCs w:val="24"/>
-          <w:highlight w:val="white"/>
+          <w:lang w:val="en-US"/>
+        </w:rPr>
+      </w:pPr>
+      <w:r>
+        <w:rPr>
+          <w:rFonts w:cs="Consolas"/>
+          <w:color w:val="0000FF"/>
+          <w:sz w:val="24"/>
+          <w:szCs w:val="24"/>
+          <w:highlight w:val="white"/>
+          <w:lang w:val="en-US"/>
         </w:rPr>
         <w:t xml:space="preserve">   &lt;/</w:t>
       </w:r>
       <w:proofErr w:type="spellStart"/>
+      <w:r>
+        <w:rPr>
+          <w:rFonts w:cs="Consolas"/>
+          <w:color w:val="A31515"/>
+          <w:sz w:val="24"/>
+          <w:szCs w:val="24"/>
+          <w:highlight w:val="white"/>
+          <w:lang w:val="en-US"/>
+        </w:rPr>
+        <w:t>soapenv</w:t>
+      </w:r>
       <w:proofErr w:type="gramStart"/>
       <w:r>
         <w:rPr>
@@ -1131,28 +1159,80 @@
           <w:sz w:val="24"/>
           <w:szCs w:val="24"/>
           <w:highlight w:val="white"/>
-        </w:rPr>
-        <w:t>soapenv:</w:t>
-      </w:r>
+          <w:lang w:val="en-US"/>
+        </w:rPr>
+        <w:t>:Body</w:t>
+      </w:r>
+      <w:proofErr w:type="spellEnd"/>
       <w:proofErr w:type="gramEnd"/>
       <w:r>
         <w:rPr>
           <w:rFonts w:cs="Consolas"/>
-          <w:color w:val="A31515"/>
-          <w:sz w:val="24"/>
-          <w:szCs w:val="24"/>
-          <w:highlight w:val="white"/>
-        </w:rPr>
-        <w:t>Body</w:t>
+          <w:color w:val="0000FF"/>
+          <w:sz w:val="24"/>
+          <w:szCs w:val="24"/>
+          <w:highlight w:val="white"/>
+          <w:lang w:val="en-US"/>
+        </w:rPr>
+        <w:t>&gt;</w:t>
+      </w:r>
+    </w:p>
+    <w:p>
+      <w:pPr>
+        <w:ind w:left="851"/>
+        <w:rPr>
+          <w:rFonts w:cs="Consolas"/>
+          <w:color w:val="0000FF"/>
+          <w:sz w:val="24"/>
+          <w:szCs w:val="24"/>
+          <w:lang w:val="en-US"/>
+        </w:rPr>
+      </w:pPr>
+      <w:r>
+        <w:rPr>
+          <w:rFonts w:cs="Consolas"/>
+          <w:color w:val="0000FF"/>
+          <w:sz w:val="24"/>
+          <w:szCs w:val="24"/>
+          <w:highlight w:val="white"/>
+          <w:lang w:val="en-US"/>
+        </w:rPr>
+        <w:t>&lt;/</w:t>
+      </w:r>
+      <w:proofErr w:type="spellStart"/>
+      <w:r>
+        <w:rPr>
+          <w:rFonts w:cs="Consolas"/>
+          <w:color w:val="A31515"/>
+          <w:sz w:val="24"/>
+          <w:szCs w:val="24"/>
+          <w:highlight w:val="white"/>
+          <w:lang w:val="en-US"/>
+        </w:rPr>
+        <w:t>soapenv</w:t>
+      </w:r>
+      <w:proofErr w:type="gramStart"/>
+      <w:r>
+        <w:rPr>
+          <w:rFonts w:cs="Consolas"/>
+          <w:color w:val="A31515"/>
+          <w:sz w:val="24"/>
+          <w:szCs w:val="24"/>
+          <w:highlight w:val="white"/>
+          <w:lang w:val="en-US"/>
+        </w:rPr>
+        <w:t>:Envelope</w:t>
       </w:r>
       <w:proofErr w:type="spellEnd"/>
-      <w:r>
-        <w:rPr>
-          <w:rFonts w:cs="Consolas"/>
-          <w:color w:val="0000FF"/>
-          <w:sz w:val="24"/>
-          <w:szCs w:val="24"/>
-          <w:highlight w:val="white"/>
+      <w:proofErr w:type="gramEnd"/>
+      <w:r>
+        <w:rPr>
+          <w:rFonts w:cs="Consolas"/>
+          <w:color w:val="0000FF"/>
+          <w:sz w:val="24"/>
+          <w:szCs w:val="24"/>
+          <w:highlight w:val="white"/>
+          <w:lang w:val="en-US"/>
         </w:rPr>
         <w:t>&gt;</w:t>
       </w:r>
@@ -1165,61 +1245,7 @@
           <w:color w:val="0000FF"/>
           <w:sz w:val="24"/>
           <w:szCs w:val="24"/>
-        </w:rPr>
-      </w:pPr>
-      <w:r>
-        <w:rPr>
-          <w:rFonts w:cs="Consolas"/>
-          <w:color w:val="0000FF"/>
-          <w:sz w:val="24"/>
-          <w:szCs w:val="24"/>
-          <w:highlight w:val="white"/>
-        </w:rPr>
-        <w:t>&lt;/</w:t>
-      </w:r>
-      <w:proofErr w:type="spellStart"/>
-      <w:proofErr w:type="gramStart"/>
-      <w:r>
-        <w:rPr>
-          <w:rFonts w:cs="Consolas"/>
-          <w:color w:val="A31515"/>
-          <w:sz w:val="24"/>
-          <w:szCs w:val="24"/>
-          <w:highlight w:val="white"/>
-        </w:rPr>
-        <w:t>soapenv:</w:t>
-      </w:r>
-      <w:proofErr w:type="gramEnd"/>
-      <w:r>
-        <w:rPr>
-          <w:rFonts w:cs="Consolas"/>
-          <w:color w:val="A31515"/>
-          <w:sz w:val="24"/>
-          <w:szCs w:val="24"/>
-          <w:highlight w:val="white"/>
-        </w:rPr>
-        <w:t>Envelope</w:t>
-      </w:r>
-      <w:proofErr w:type="spellEnd"/>
-      <w:r>
-        <w:rPr>
-          <w:rFonts w:cs="Consolas"/>
-          <w:color w:val="0000FF"/>
-          <w:sz w:val="24"/>
-          <w:szCs w:val="24"/>
-          <w:highlight w:val="white"/>
-        </w:rPr>
-        <w:t>&gt;</w:t>
-      </w:r>
-    </w:p>
-    <w:p>
-      <w:pPr>
-        <w:ind w:left="851"/>
-        <w:rPr>
-          <w:rFonts w:cs="Consolas"/>
-          <w:color w:val="0000FF"/>
-          <w:sz w:val="24"/>
-          <w:szCs w:val="24"/>
+          <w:lang w:val="en-US"/>
         </w:rPr>
       </w:pPr>
     </w:p>
@@ -1579,6 +1605,7 @@
           <w:sz w:val="24"/>
           <w:szCs w:val="24"/>
           <w:highlight w:val="white"/>
+          <w:lang w:val="en-US"/>
         </w:rPr>
       </w:pPr>
       <w:r>
@@ -1599,19 +1626,10 @@
           <w:sz w:val="24"/>
           <w:szCs w:val="24"/>
           <w:highlight w:val="white"/>
+          <w:lang w:val="en-US"/>
         </w:rPr>
         <w:t>&lt;</w:t>
       </w:r>
-      <w:r>
-        <w:rPr>
-          <w:rFonts w:cs="Consolas"/>
-          <w:color w:val="A31515"/>
-          <w:sz w:val="24"/>
-          <w:szCs w:val="24"/>
-          <w:highlight w:val="white"/>
-        </w:rPr>
-        <w:t>s</w:t>
-      </w:r>
       <w:proofErr w:type="gramStart"/>
       <w:r>
         <w:rPr>
@@ -1620,17 +1638,30 @@
           <w:sz w:val="24"/>
           <w:szCs w:val="24"/>
           <w:highlight w:val="white"/>
-        </w:rPr>
-        <w:t>:Body</w:t>
+          <w:lang w:val="en-US"/>
+        </w:rPr>
+        <w:t>s:</w:t>
       </w:r>
       <w:proofErr w:type="gramEnd"/>
       <w:r>
         <w:rPr>
           <w:rFonts w:cs="Consolas"/>
-          <w:color w:val="0000FF"/>
-          <w:sz w:val="24"/>
-          <w:szCs w:val="24"/>
-          <w:highlight w:val="white"/>
+          <w:color w:val="A31515"/>
+          <w:sz w:val="24"/>
+          <w:szCs w:val="24"/>
+          <w:highlight w:val="white"/>
+          <w:lang w:val="en-US"/>
+        </w:rPr>
+        <w:t>Body</w:t>
+      </w:r>
+      <w:r>
+        <w:rPr>
+          <w:rFonts w:cs="Consolas"/>
+          <w:color w:val="0000FF"/>
+          <w:sz w:val="24"/>
+          <w:szCs w:val="24"/>
+          <w:highlight w:val="white"/>
+          <w:lang w:val="en-US"/>
         </w:rPr>
         <w:t>&gt;</w:t>
       </w:r>
@@ -1647,15 +1678,17 @@
           <w:sz w:val="24"/>
           <w:szCs w:val="24"/>
           <w:highlight w:val="white"/>
-        </w:rPr>
-      </w:pPr>
-      <w:r>
-        <w:rPr>
-          <w:rFonts w:cs="Consolas"/>
-          <w:color w:val="0000FF"/>
-          <w:sz w:val="24"/>
-          <w:szCs w:val="24"/>
-          <w:highlight w:val="white"/>
+          <w:lang w:val="en-US"/>
+        </w:rPr>
+      </w:pPr>
+      <w:r>
+        <w:rPr>
+          <w:rFonts w:cs="Consolas"/>
+          <w:color w:val="0000FF"/>
+          <w:sz w:val="24"/>
+          <w:szCs w:val="24"/>
+          <w:highlight w:val="white"/>
+          <w:lang w:val="en-US"/>
         </w:rPr>
         <w:t xml:space="preserve">    &lt;</w:t>
       </w:r>
@@ -1667,6 +1700,7 @@
           <w:sz w:val="24"/>
           <w:szCs w:val="24"/>
           <w:highlight w:val="white"/>
+          <w:lang w:val="en-US"/>
         </w:rPr>
         <w:t>BusquedaProductoResponse</w:t>
       </w:r>
@@ -1678,6 +1712,7 @@
           <w:sz w:val="24"/>
           <w:szCs w:val="24"/>
           <w:highlight w:val="white"/>
+          <w:lang w:val="en-US"/>
         </w:rPr>
         <w:t xml:space="preserve"> </w:t>
       </w:r>
@@ -1689,6 +1724,7 @@
           <w:sz w:val="24"/>
           <w:szCs w:val="24"/>
           <w:highlight w:val="white"/>
+          <w:lang w:val="en-US"/>
         </w:rPr>
         <w:t>xmlns</w:t>
       </w:r>
@@ -1700,6 +1736,7 @@
           <w:sz w:val="24"/>
           <w:szCs w:val="24"/>
           <w:highlight w:val="white"/>
+          <w:lang w:val="en-US"/>
         </w:rPr>
         <w:t>=</w:t>
       </w:r>
@@ -1710,6 +1747,7 @@
           <w:sz w:val="24"/>
           <w:szCs w:val="24"/>
           <w:highlight w:val="white"/>
+          <w:lang w:val="en-US"/>
         </w:rPr>
         <w:t>"</w:t>
       </w:r>
@@ -1720,6 +1758,7 @@
           <w:sz w:val="24"/>
           <w:szCs w:val="24"/>
           <w:highlight w:val="white"/>
+          <w:lang w:val="en-US"/>
         </w:rPr>
         <w:t>http://tempuri.org/</w:t>
       </w:r>
@@ -1730,6 +1769,7 @@
           <w:sz w:val="24"/>
           <w:szCs w:val="24"/>
           <w:highlight w:val="white"/>
+          <w:lang w:val="en-US"/>
         </w:rPr>
         <w:t>"</w:t>
       </w:r>
@@ -1740,6 +1780,7 @@
           <w:sz w:val="24"/>
           <w:szCs w:val="24"/>
           <w:highlight w:val="white"/>
+          <w:lang w:val="en-US"/>
         </w:rPr>
         <w:t>&gt;</w:t>
       </w:r>
@@ -1756,15 +1797,17 @@
           <w:sz w:val="24"/>
           <w:szCs w:val="24"/>
           <w:highlight w:val="white"/>
-        </w:rPr>
-      </w:pPr>
-      <w:r>
-        <w:rPr>
-          <w:rFonts w:cs="Consolas"/>
-          <w:color w:val="0000FF"/>
-          <w:sz w:val="24"/>
-          <w:szCs w:val="24"/>
-          <w:highlight w:val="white"/>
+          <w:lang w:val="en-US"/>
+        </w:rPr>
+      </w:pPr>
+      <w:r>
+        <w:rPr>
+          <w:rFonts w:cs="Consolas"/>
+          <w:color w:val="0000FF"/>
+          <w:sz w:val="24"/>
+          <w:szCs w:val="24"/>
+          <w:highlight w:val="white"/>
+          <w:lang w:val="en-US"/>
         </w:rPr>
         <w:lastRenderedPageBreak/>
         <w:t xml:space="preserve">      &lt;</w:t>
@@ -1777,6 +1820,7 @@
           <w:sz w:val="24"/>
           <w:szCs w:val="24"/>
           <w:highlight w:val="white"/>
+          <w:lang w:val="en-US"/>
         </w:rPr>
         <w:t>BusquedaProductoResult</w:t>
       </w:r>
@@ -1788,6 +1832,7 @@
           <w:sz w:val="24"/>
           <w:szCs w:val="24"/>
           <w:highlight w:val="white"/>
+          <w:lang w:val="en-US"/>
         </w:rPr>
         <w:t xml:space="preserve"> </w:t>
       </w:r>
@@ -1799,6 +1844,7 @@
           <w:sz w:val="24"/>
           <w:szCs w:val="24"/>
           <w:highlight w:val="white"/>
+          <w:lang w:val="en-US"/>
         </w:rPr>
         <w:t>xmlns:a</w:t>
       </w:r>
@@ -1810,6 +1856,7 @@
           <w:sz w:val="24"/>
           <w:szCs w:val="24"/>
           <w:highlight w:val="white"/>
+          <w:lang w:val="en-US"/>
         </w:rPr>
         <w:t>=</w:t>
       </w:r>
@@ -1820,6 +1867,7 @@
           <w:sz w:val="24"/>
           <w:szCs w:val="24"/>
           <w:highlight w:val="white"/>
+          <w:lang w:val="en-US"/>
         </w:rPr>
         <w:t>"</w:t>
       </w:r>
@@ -1830,6 +1878,7 @@
           <w:sz w:val="24"/>
           <w:szCs w:val="24"/>
           <w:highlight w:val="white"/>
+          <w:lang w:val="en-US"/>
         </w:rPr>
         <w:t>http://schemas.datacontract.org/2004/07/AeiWebServices</w:t>
       </w:r>
@@ -1840,6 +1889,7 @@
           <w:sz w:val="24"/>
           <w:szCs w:val="24"/>
           <w:highlight w:val="white"/>
+          <w:lang w:val="en-US"/>
         </w:rPr>
         <w:t>"</w:t>
       </w:r>
@@ -1850,6 +1900,7 @@
           <w:sz w:val="24"/>
           <w:szCs w:val="24"/>
           <w:highlight w:val="white"/>
+          <w:lang w:val="en-US"/>
         </w:rPr>
         <w:t xml:space="preserve"> </w:t>
       </w:r>
@@ -1861,6 +1912,7 @@
           <w:sz w:val="24"/>
           <w:szCs w:val="24"/>
           <w:highlight w:val="white"/>
+          <w:lang w:val="en-US"/>
         </w:rPr>
         <w:t>xmlns:i</w:t>
       </w:r>
@@ -1872,6 +1924,7 @@
           <w:sz w:val="24"/>
           <w:szCs w:val="24"/>
           <w:highlight w:val="white"/>
+          <w:lang w:val="en-US"/>
         </w:rPr>
         <w:t>=</w:t>
       </w:r>
@@ -1882,6 +1935,7 @@
           <w:sz w:val="24"/>
           <w:szCs w:val="24"/>
           <w:highlight w:val="white"/>
+          <w:lang w:val="en-US"/>
         </w:rPr>
         <w:t>"</w:t>
       </w:r>
@@ -1892,6 +1946,7 @@
           <w:sz w:val="24"/>
           <w:szCs w:val="24"/>
           <w:highlight w:val="white"/>
+          <w:lang w:val="en-US"/>
         </w:rPr>
         <w:t>http://www.w3.org/2001/XMLSchema-instance</w:t>
       </w:r>
@@ -1902,6 +1957,7 @@
           <w:sz w:val="24"/>
           <w:szCs w:val="24"/>
           <w:highlight w:val="white"/>
+          <w:lang w:val="en-US"/>
         </w:rPr>
         <w:t>"</w:t>
       </w:r>
@@ -1912,6 +1968,7 @@
           <w:sz w:val="24"/>
           <w:szCs w:val="24"/>
           <w:highlight w:val="white"/>
+          <w:lang w:val="en-US"/>
         </w:rPr>
         <w:t>&gt;</w:t>
       </w:r>
@@ -1937,8 +1994,19 @@
           <w:sz w:val="24"/>
           <w:szCs w:val="24"/>
           <w:highlight w:val="white"/>
-        </w:rPr>
-        <w:t xml:space="preserve">        &lt;</w:t>
+          <w:lang w:val="en-US"/>
+        </w:rPr>
+        <w:t xml:space="preserve">        </w:t>
+      </w:r>
+      <w:r>
+        <w:rPr>
+          <w:rFonts w:cs="Consolas"/>
+          <w:color w:val="0000FF"/>
+          <w:sz w:val="24"/>
+          <w:szCs w:val="24"/>
+          <w:highlight w:val="white"/>
+        </w:rPr>
+        <w:t>&lt;</w:t>
       </w:r>
       <w:r>
         <w:rPr>
@@ -3589,13 +3657,128 @@
       </w:pPr>
     </w:p>
     <w:sectPr>
+      <w:headerReference w:type="default" r:id="rId6"/>
       <w:pgSz w:w="11906" w:h="16838"/>
-      <w:pgMar w:top="1440" w:right="1440" w:bottom="1440" w:left="1440" w:header="708" w:footer="708" w:gutter="0"/>
+      <w:pgMar w:top="1440" w:right="1440" w:bottom="1440" w:left="1440" w:header="0" w:footer="708" w:gutter="0"/>
       <w:cols w:space="708"/>
       <w:docGrid w:linePitch="360"/>
     </w:sectPr>
   </w:body>
 </w:document>
+</file>
+
+<file path=word/endnotes.xml><?xml version="1.0" encoding="utf-8"?>
+<w:endnotes xmlns:ve="http://schemas.openxmlformats.org/markup-compatibility/2006" xmlns:o="urn:schemas-microsoft-com:office:office" xmlns:r="http://schemas.openxmlformats.org/officeDocument/2006/relationships" xmlns:m="http://schemas.openxmlformats.org/officeDocument/2006/math" xmlns:v="urn:schemas-microsoft-com:vml" xmlns:wp="http://schemas.openxmlformats.org/drawingml/2006/wordprocessingDrawing" xmlns:w10="urn:schemas-microsoft-com:office:word" xmlns:w="http://schemas.openxmlformats.org/wordprocessingml/2006/main" xmlns:wne="http://schemas.microsoft.com/office/word/2006/wordml">
+  <w:endnote w:type="separator" w:id="-1">
+    <w:p>
+      <w:pPr>
+        <w:spacing w:after="0" w:line="240" w:lineRule="auto"/>
+      </w:pPr>
+      <w:r>
+        <w:separator/>
+      </w:r>
+    </w:p>
+  </w:endnote>
+  <w:endnote w:type="continuationSeparator" w:id="0">
+    <w:p>
+      <w:pPr>
+        <w:spacing w:after="0" w:line="240" w:lineRule="auto"/>
+      </w:pPr>
+      <w:r>
+        <w:continuationSeparator/>
+      </w:r>
+    </w:p>
+  </w:endnote>
+</w:endnotes>
+</file>
+
+<file path=word/footnotes.xml><?xml version="1.0" encoding="utf-8"?>
+<w:footnotes xmlns:ve="http://schemas.openxmlformats.org/markup-compatibility/2006" xmlns:o="urn:schemas-microsoft-com:office:office" xmlns:r="http://schemas.openxmlformats.org/officeDocument/2006/relationships" xmlns:m="http://schemas.openxmlformats.org/officeDocument/2006/math" xmlns:v="urn:schemas-microsoft-com:vml" xmlns:wp="http://schemas.openxmlformats.org/drawingml/2006/wordprocessingDrawing" xmlns:w10="urn:schemas-microsoft-com:office:word" xmlns:w="http://schemas.openxmlformats.org/wordprocessingml/2006/main" xmlns:wne="http://schemas.microsoft.com/office/word/2006/wordml">
+  <w:footnote w:type="separator" w:id="-1">
+    <w:p>
+      <w:pPr>
+        <w:spacing w:after="0" w:line="240" w:lineRule="auto"/>
+      </w:pPr>
+      <w:r>
+        <w:separator/>
+      </w:r>
+    </w:p>
+  </w:footnote>
+  <w:footnote w:type="continuationSeparator" w:id="0">
+    <w:p>
+      <w:pPr>
+        <w:spacing w:after="0" w:line="240" w:lineRule="auto"/>
+      </w:pPr>
+      <w:r>
+        <w:continuationSeparator/>
+      </w:r>
+    </w:p>
+  </w:footnote>
+</w:footnotes>
+</file>
+
+<file path=word/header1.xml><?xml version="1.0" encoding="utf-8"?>
+<w:hdr xmlns:ve="http://schemas.openxmlformats.org/markup-compatibility/2006" xmlns:o="urn:schemas-microsoft-com:office:office" xmlns:r="http://schemas.openxmlformats.org/officeDocument/2006/relationships" xmlns:m="http://schemas.openxmlformats.org/officeDocument/2006/math" xmlns:v="urn:schemas-microsoft-com:vml" xmlns:wp="http://schemas.openxmlformats.org/drawingml/2006/wordprocessingDrawing" xmlns:w10="urn:schemas-microsoft-com:office:word" xmlns:w="http://schemas.openxmlformats.org/wordprocessingml/2006/main" xmlns:wne="http://schemas.microsoft.com/office/word/2006/wordml">
+  <w:p>
+    <w:pPr>
+      <w:pStyle w:val="Encabezado"/>
+    </w:pPr>
+  </w:p>
+  <w:p>
+    <w:pPr>
+      <w:pStyle w:val="Encabezado"/>
+      <w:ind w:left="-1418"/>
+      <w:jc w:val="both"/>
+    </w:pPr>
+    <w:r>
+      <w:drawing>
+        <wp:inline distT="0" distB="0" distL="0" distR="0">
+          <wp:extent cx="7601492" cy="576943"/>
+          <wp:effectExtent l="19050" t="0" r="0" b="0"/>
+          <wp:docPr id="7" name="Imagen 1" descr="C:\Users\LyAna\Downloads\902584_10201016661237859_441547910_o.jpg"/>
+          <wp:cNvGraphicFramePr>
+            <a:graphicFrameLocks xmlns:a="http://schemas.openxmlformats.org/drawingml/2006/main" noChangeAspect="1"/>
+          </wp:cNvGraphicFramePr>
+          <a:graphic xmlns:a="http://schemas.openxmlformats.org/drawingml/2006/main">
+            <a:graphicData uri="http://schemas.openxmlformats.org/drawingml/2006/picture">
+              <pic:pic xmlns:pic="http://schemas.openxmlformats.org/drawingml/2006/picture">
+                <pic:nvPicPr>
+                  <pic:cNvPr id="0" name="Picture 1" descr="C:\Users\LyAna\Downloads\902584_10201016661237859_441547910_o.jpg"/>
+                  <pic:cNvPicPr>
+                    <a:picLocks noChangeAspect="1" noChangeArrowheads="1"/>
+                  </pic:cNvPicPr>
+                </pic:nvPicPr>
+                <pic:blipFill>
+                  <a:blip r:embed="rId1"/>
+                  <a:srcRect/>
+                  <a:stretch>
+                    <a:fillRect/>
+                  </a:stretch>
+                </pic:blipFill>
+                <pic:spPr bwMode="auto">
+                  <a:xfrm>
+                    <a:off x="0" y="0"/>
+                    <a:ext cx="7590991" cy="576146"/>
+                  </a:xfrm>
+                  <a:prstGeom prst="rect">
+                    <a:avLst/>
+                  </a:prstGeom>
+                  <a:noFill/>
+                  <a:ln w="9525">
+                    <a:noFill/>
+                    <a:miter lim="800000"/>
+                    <a:headEnd/>
+                    <a:tailEnd/>
+                  </a:ln>
+                </pic:spPr>
+              </pic:pic>
+            </a:graphicData>
+          </a:graphic>
+        </wp:inline>
+      </w:drawing>
+    </w:r>
+  </w:p>
+</w:hdr>
 </file>
 
 <file path=word/styles.xml><?xml version="1.0" encoding="utf-8"?>
@@ -3825,6 +4008,82 @@
       <w:sz w:val="26"/>
       <w:szCs w:val="26"/>
     </w:rPr>
+  </w:style>
+  <w:style w:type="paragraph" w:styleId="Textodeglobo">
+    <w:name w:val="Balloon Text"/>
+    <w:basedOn w:val="Normal"/>
+    <w:link w:val="TextodegloboCar"/>
+    <w:uiPriority w:val="99"/>
+    <w:semiHidden/>
+    <w:unhideWhenUsed/>
+    <w:rsid w:val="001A056C"/>
+    <w:pPr>
+      <w:spacing w:after="0" w:line="240" w:lineRule="auto"/>
+    </w:pPr>
+    <w:rPr>
+      <w:rFonts w:ascii="Tahoma" w:hAnsi="Tahoma" w:cs="Tahoma"/>
+      <w:sz w:val="16"/>
+      <w:szCs w:val="16"/>
+    </w:rPr>
+  </w:style>
+  <w:style w:type="character" w:customStyle="1" w:styleId="TextodegloboCar">
+    <w:name w:val="Texto de globo Car"/>
+    <w:basedOn w:val="Fuentedeprrafopredeter"/>
+    <w:link w:val="Textodeglobo"/>
+    <w:uiPriority w:val="99"/>
+    <w:semiHidden/>
+    <w:rsid w:val="001A056C"/>
+    <w:rPr>
+      <w:rFonts w:ascii="Tahoma" w:hAnsi="Tahoma" w:cs="Tahoma"/>
+      <w:sz w:val="16"/>
+      <w:szCs w:val="16"/>
+    </w:rPr>
+  </w:style>
+  <w:style w:type="paragraph" w:styleId="Encabezado">
+    <w:name w:val="header"/>
+    <w:basedOn w:val="Normal"/>
+    <w:link w:val="EncabezadoCar"/>
+    <w:uiPriority w:val="99"/>
+    <w:unhideWhenUsed/>
+    <w:rsid w:val="001A056C"/>
+    <w:pPr>
+      <w:tabs>
+        <w:tab w:val="center" w:pos="4513"/>
+        <w:tab w:val="right" w:pos="9026"/>
+      </w:tabs>
+      <w:spacing w:after="0" w:line="240" w:lineRule="auto"/>
+    </w:pPr>
+  </w:style>
+  <w:style w:type="character" w:customStyle="1" w:styleId="EncabezadoCar">
+    <w:name w:val="Encabezado Car"/>
+    <w:basedOn w:val="Fuentedeprrafopredeter"/>
+    <w:link w:val="Encabezado"/>
+    <w:uiPriority w:val="99"/>
+    <w:rsid w:val="001A056C"/>
+  </w:style>
+  <w:style w:type="paragraph" w:styleId="Piedepgina">
+    <w:name w:val="footer"/>
+    <w:basedOn w:val="Normal"/>
+    <w:link w:val="PiedepginaCar"/>
+    <w:uiPriority w:val="99"/>
+    <w:semiHidden/>
+    <w:unhideWhenUsed/>
+    <w:rsid w:val="001A056C"/>
+    <w:pPr>
+      <w:tabs>
+        <w:tab w:val="center" w:pos="4513"/>
+        <w:tab w:val="right" w:pos="9026"/>
+      </w:tabs>
+      <w:spacing w:after="0" w:line="240" w:lineRule="auto"/>
+    </w:pPr>
+  </w:style>
+  <w:style w:type="character" w:customStyle="1" w:styleId="PiedepginaCar">
+    <w:name w:val="Pie de página Car"/>
+    <w:basedOn w:val="Fuentedeprrafopredeter"/>
+    <w:link w:val="Piedepgina"/>
+    <w:uiPriority w:val="99"/>
+    <w:semiHidden/>
+    <w:rsid w:val="001A056C"/>
   </w:style>
 </w:styles>
 </file>

</xml_diff>

<commit_message>
Pruebas Unitarias inclusion after y before
</commit_message>
<xml_diff>
--- a/Documentos/Documentacion.docx
+++ b/Documentos/Documentacion.docx
@@ -51,6 +51,17 @@
       <w:pPr>
         <w:rPr>
           <w:sz w:val="24"/>
+          <w:szCs w:val="24"/>
+          <w:lang w:val="es-VE"/>
+        </w:rPr>
+      </w:pPr>
+    </w:p>
+    <w:p>
+      <w:pPr>
+        <w:jc w:val="center"/>
+        <w:rPr>
+          <w:b/>
+          <w:sz w:val="32"/>
           <w:szCs w:val="24"/>
           <w:lang w:val="es-VE"/>
         </w:rPr>
@@ -90,12 +101,13 @@
             <v:stroke joinstyle="miter"/>
             <v:path gradientshapeok="t" o:connecttype="rect"/>
           </v:shapetype>
-          <v:shape id="_x0000_s1027" type="#_x0000_t202" style="position:absolute;left:0;text-align:left;margin-left:260.25pt;margin-top:26.95pt;width:256.3pt;height:96.05pt;z-index:-251657216;mso-width-relative:margin;mso-height-relative:margin" wrapcoords="0 0" filled="f" fillcolor="white [3212]" stroked="f">
+          <v:shape id="_x0000_s1027" type="#_x0000_t202" style="position:absolute;left:0;text-align:left;margin-left:247.5pt;margin-top:17.75pt;width:292.3pt;height:96.05pt;z-index:-251658240;mso-width-relative:margin;mso-height-relative:margin" wrapcoords="0 0" filled="f" fillcolor="white [3212]" stroked="f">
             <v:textbox>
               <w:txbxContent>
                 <w:p>
                   <w:pPr>
                     <w:pStyle w:val="Ttulo1"/>
+                    <w:spacing w:before="0" w:line="240" w:lineRule="auto"/>
                     <w:jc w:val="right"/>
                     <w:rPr>
                       <w:rFonts w:ascii="Arial" w:hAnsi="Arial" w:cs="Arial"/>
@@ -109,7 +121,52 @@
                       <w:sz w:val="32"/>
                       <w:lang w:val="es-VE"/>
                     </w:rPr>
-                    <w:t xml:space="preserve">Documentación del Servicio Web </w:t>
+                    <w:t xml:space="preserve">  </w:t>
+                  </w:r>
+                  <w:r>
+                    <w:rPr>
+                      <w:rFonts w:ascii="Arial" w:hAnsi="Arial" w:cs="Arial"/>
+                      <w:color w:val="FFFFFF" w:themeColor="background1"/>
+                      <w:sz w:val="32"/>
+                      <w:lang w:val="es-VE"/>
+                    </w:rPr>
+                    <w:t xml:space="preserve">Documentación del </w:t>
+                  </w:r>
+                  <w:r>
+                    <w:rPr>
+                      <w:rFonts w:ascii="Arial" w:hAnsi="Arial" w:cs="Arial"/>
+                      <w:color w:val="FFFFFF" w:themeColor="background1"/>
+                      <w:sz w:val="32"/>
+                      <w:lang w:val="es-VE"/>
+                    </w:rPr>
+                    <w:t>S</w:t>
+                  </w:r>
+                  <w:r>
+                    <w:rPr>
+                      <w:rFonts w:ascii="Arial" w:hAnsi="Arial" w:cs="Arial"/>
+                      <w:color w:val="FFFFFF" w:themeColor="background1"/>
+                      <w:sz w:val="32"/>
+                      <w:lang w:val="es-VE"/>
+                    </w:rPr>
+                    <w:t>ervicio</w:t>
+                  </w:r>
+                  <w:r>
+                    <w:rPr>
+                      <w:rFonts w:ascii="Arial" w:hAnsi="Arial" w:cs="Arial"/>
+                      <w:color w:val="FFFFFF" w:themeColor="background1"/>
+                      <w:sz w:val="32"/>
+                      <w:lang w:val="es-VE"/>
+                    </w:rPr>
+                    <w:t xml:space="preserve"> </w:t>
+                  </w:r>
+                  <w:r>
+                    <w:rPr>
+                      <w:rFonts w:ascii="Arial" w:hAnsi="Arial" w:cs="Arial"/>
+                      <w:color w:val="FFFFFF" w:themeColor="background1"/>
+                      <w:sz w:val="32"/>
+                      <w:lang w:val="es-VE"/>
+                    </w:rPr>
+                    <w:t xml:space="preserve">Web </w:t>
                   </w:r>
                   <w:proofErr w:type="spellStart"/>
                   <w:r>
@@ -119,9 +176,8 @@
                       <w:sz w:val="32"/>
                       <w:lang w:val="es-VE"/>
                     </w:rPr>
-                    <w:t>Aei</w:t>
+                    <w:t>A</w:t>
                   </w:r>
-                  <w:proofErr w:type="spellEnd"/>
                   <w:r>
                     <w:rPr>
                       <w:rFonts w:ascii="Arial" w:hAnsi="Arial" w:cs="Arial"/>
@@ -129,17 +185,7 @@
                       <w:sz w:val="32"/>
                       <w:lang w:val="es-VE"/>
                     </w:rPr>
-                    <w:t xml:space="preserve"> </w:t>
-                  </w:r>
-                  <w:proofErr w:type="spellStart"/>
-                  <w:r>
-                    <w:rPr>
-                      <w:rFonts w:ascii="Arial" w:hAnsi="Arial" w:cs="Arial"/>
-                      <w:color w:val="FFFFFF" w:themeColor="background1"/>
-                      <w:sz w:val="32"/>
-                      <w:lang w:val="es-VE"/>
-                    </w:rPr>
-                    <w:t>Store</w:t>
+                    <w:t>eiStore</w:t>
                   </w:r>
                   <w:proofErr w:type="spellEnd"/>
                   <w:r>
@@ -158,17 +204,6 @@
           </v:shape>
         </w:pict>
       </w:r>
-    </w:p>
-    <w:p>
-      <w:pPr>
-        <w:jc w:val="center"/>
-        <w:rPr>
-          <w:b/>
-          <w:sz w:val="32"/>
-          <w:szCs w:val="24"/>
-          <w:lang w:val="es-VE"/>
-        </w:rPr>
-      </w:pPr>
       <w:r>
         <w:rPr>
           <w:b/>
@@ -178,7 +213,7 @@
           <w:lang w:eastAsia="es-ES"/>
         </w:rPr>
         <w:drawing>
-          <wp:anchor distT="0" distB="0" distL="114300" distR="114300" simplePos="0" relativeHeight="251658240" behindDoc="1" locked="0" layoutInCell="1" allowOverlap="1">
+          <wp:anchor distT="0" distB="0" distL="114300" distR="114300" simplePos="0" relativeHeight="251657216" behindDoc="1" locked="0" layoutInCell="1" allowOverlap="1">
             <wp:simplePos x="0" y="0"/>
             <wp:positionH relativeFrom="column">
               <wp:posOffset>-923925</wp:posOffset>
@@ -518,15 +553,32 @@
           <w:szCs w:val="24"/>
           <w:lang w:val="es-VE"/>
         </w:rPr>
-        <w:t xml:space="preserve">SOAP </w:t>
-      </w:r>
-      <w:r>
-        <w:rPr>
+        <w:t>SOAP</w:t>
+      </w:r>
+      <w:r>
+        <w:rPr>
+          <w:i/>
           <w:sz w:val="24"/>
           <w:szCs w:val="24"/>
           <w:lang w:val="es-VE"/>
         </w:rPr>
-        <w:t>el cual es un protocolo estándar que define cómo dos objetos en diferentes procesos pueden comunicarse por medio de intercambio de datos XML.</w:t>
+        <w:t>,</w:t>
+      </w:r>
+      <w:r>
+        <w:rPr>
+          <w:sz w:val="24"/>
+          <w:szCs w:val="24"/>
+          <w:lang w:val="es-VE"/>
+        </w:rPr>
+        <w:t xml:space="preserve"> </w:t>
+      </w:r>
+      <w:r>
+        <w:rPr>
+          <w:sz w:val="24"/>
+          <w:szCs w:val="24"/>
+          <w:lang w:val="es-VE"/>
+        </w:rPr>
+        <w:t>un protocolo estándar que define cómo dos objetos en diferentes procesos pueden comunicarse por medio de intercambio de datos XML.</w:t>
       </w:r>
     </w:p>
     <w:p>
@@ -628,17 +680,15 @@
         </w:rPr>
         <w:t xml:space="preserve">la </w:t>
       </w:r>
-      <w:proofErr w:type="gramStart"/>
-      <w:r>
-        <w:rPr>
-          <w:rFonts w:cs="Consolas"/>
-          <w:color w:val="000000"/>
-          <w:sz w:val="24"/>
-          <w:szCs w:val="24"/>
-        </w:rPr>
-        <w:t>pagina</w:t>
-      </w:r>
-      <w:proofErr w:type="gramEnd"/>
+      <w:r>
+        <w:rPr>
+          <w:rFonts w:cs="Consolas"/>
+          <w:color w:val="000000"/>
+          <w:sz w:val="24"/>
+          <w:szCs w:val="24"/>
+        </w:rPr>
+        <w:t>página</w:t>
+      </w:r>
       <w:r>
         <w:rPr>
           <w:rFonts w:cs="Consolas"/>
@@ -655,7 +705,16 @@
           <w:sz w:val="24"/>
           <w:szCs w:val="24"/>
         </w:rPr>
-        <w:t xml:space="preserve">la cual retornara una lista de los productos que coincida su categoría, </w:t>
+        <w:t>la cual retornara una lista de los productos qu</w:t>
+      </w:r>
+      <w:r>
+        <w:rPr>
+          <w:rFonts w:cs="Consolas"/>
+          <w:color w:val="000000"/>
+          <w:sz w:val="24"/>
+          <w:szCs w:val="24"/>
+        </w:rPr>
+        <w:t xml:space="preserve">e coincida su categoría, </w:t>
       </w:r>
       <w:proofErr w:type="spellStart"/>
       <w:r>
@@ -675,27 +734,34 @@
           <w:sz w:val="24"/>
           <w:szCs w:val="24"/>
         </w:rPr>
-        <w:t xml:space="preserve"> o </w:t>
-      </w:r>
-      <w:proofErr w:type="spellStart"/>
-      <w:r>
-        <w:rPr>
-          <w:rFonts w:cs="Consolas"/>
-          <w:color w:val="000000"/>
-          <w:sz w:val="24"/>
-          <w:szCs w:val="24"/>
-        </w:rPr>
-        <w:t>mombre</w:t>
-      </w:r>
-      <w:proofErr w:type="spellEnd"/>
-      <w:r>
-        <w:rPr>
-          <w:rFonts w:cs="Consolas"/>
-          <w:color w:val="000000"/>
-          <w:sz w:val="24"/>
-          <w:szCs w:val="24"/>
-        </w:rPr>
-        <w:t xml:space="preserve"> parámetro introducido. </w:t>
+        <w:t xml:space="preserve"> o n</w:t>
+      </w:r>
+      <w:r>
+        <w:rPr>
+          <w:rFonts w:cs="Consolas"/>
+          <w:color w:val="000000"/>
+          <w:sz w:val="24"/>
+          <w:szCs w:val="24"/>
+        </w:rPr>
+        <w:t xml:space="preserve">ombre </w:t>
+      </w:r>
+      <w:r>
+        <w:rPr>
+          <w:rFonts w:cs="Consolas"/>
+          <w:color w:val="000000"/>
+          <w:sz w:val="24"/>
+          <w:szCs w:val="24"/>
+        </w:rPr>
+        <w:t xml:space="preserve">con el </w:t>
+      </w:r>
+      <w:r>
+        <w:rPr>
+          <w:rFonts w:cs="Consolas"/>
+          <w:color w:val="000000"/>
+          <w:sz w:val="24"/>
+          <w:szCs w:val="24"/>
+        </w:rPr>
+        <w:t xml:space="preserve">parámetro introducido. </w:t>
       </w:r>
     </w:p>
     <w:p>
@@ -2318,7 +2384,39 @@
           <w:sz w:val="24"/>
           <w:szCs w:val="24"/>
         </w:rPr>
-        <w:t xml:space="preserve">representa la pagina que desea consultar según el elemento </w:t>
+        <w:t xml:space="preserve">representa la pagina que desea </w:t>
+      </w:r>
+      <w:r>
+        <w:rPr>
+          <w:rFonts w:cs="Consolas"/>
+          <w:sz w:val="24"/>
+          <w:szCs w:val="24"/>
+        </w:rPr>
+        <w:t>visualizar,</w:t>
+      </w:r>
+      <w:r>
+        <w:rPr>
+          <w:rFonts w:cs="Consolas"/>
+          <w:sz w:val="24"/>
+          <w:szCs w:val="24"/>
+        </w:rPr>
+        <w:t xml:space="preserve"> </w:t>
+      </w:r>
+      <w:r>
+        <w:rPr>
+          <w:rFonts w:cs="Consolas"/>
+          <w:sz w:val="24"/>
+          <w:szCs w:val="24"/>
+        </w:rPr>
+        <w:t>y</w:t>
+      </w:r>
+      <w:r>
+        <w:rPr>
+          <w:rFonts w:cs="Consolas"/>
+          <w:sz w:val="24"/>
+          <w:szCs w:val="24"/>
+        </w:rPr>
+        <w:t xml:space="preserve"> el elemento </w:t>
       </w:r>
       <w:proofErr w:type="spellStart"/>
       <w:r>
@@ -2379,7 +2477,57 @@
           <w:sz w:val="24"/>
           <w:szCs w:val="24"/>
         </w:rPr>
-        <w:t>que representa el número de artículos por pagina que se podrán visualizar. Es decir, en el caso de la búsqueda de ejemplo se podrán ver los artículos del 20 al 25 de la búsqueda “carro”.</w:t>
+        <w:t xml:space="preserve">representa el número de artículos </w:t>
+      </w:r>
+      <w:r>
+        <w:rPr>
+          <w:rFonts w:cs="Consolas"/>
+          <w:sz w:val="24"/>
+          <w:szCs w:val="24"/>
+        </w:rPr>
+        <w:t>que se mostraran en la búsqueda arrojada</w:t>
+      </w:r>
+      <w:r>
+        <w:rPr>
+          <w:rFonts w:cs="Consolas"/>
+          <w:sz w:val="24"/>
+          <w:szCs w:val="24"/>
+        </w:rPr>
+        <w:t>. Es decir, en el caso de la búsqueda de ejemplo se</w:t>
+      </w:r>
+      <w:r>
+        <w:rPr>
+          <w:rFonts w:cs="Consolas"/>
+          <w:sz w:val="24"/>
+          <w:szCs w:val="24"/>
+        </w:rPr>
+        <w:t xml:space="preserve"> podrán ver los artículos del 1 al 5 (correspondientes a la </w:t>
+      </w:r>
+      <w:proofErr w:type="spellStart"/>
+      <w:r>
+        <w:rPr>
+          <w:rFonts w:cs="Consolas"/>
+          <w:sz w:val="24"/>
+          <w:szCs w:val="24"/>
+        </w:rPr>
+        <w:t>pagina</w:t>
+      </w:r>
+      <w:proofErr w:type="spellEnd"/>
+      <w:r>
+        <w:rPr>
+          <w:rFonts w:cs="Consolas"/>
+          <w:sz w:val="24"/>
+          <w:szCs w:val="24"/>
+        </w:rPr>
+        <w:t xml:space="preserve"> 1)</w:t>
+      </w:r>
+      <w:r>
+        <w:rPr>
+          <w:rFonts w:cs="Consolas"/>
+          <w:sz w:val="24"/>
+          <w:szCs w:val="24"/>
+        </w:rPr>
+        <w:t xml:space="preserve"> de la búsqueda “carro”.</w:t>
       </w:r>
     </w:p>
     <w:p>
@@ -2416,23 +2564,7 @@
           <w:szCs w:val="24"/>
         </w:rPr>
         <w:lastRenderedPageBreak/>
-        <w:t>El XML con los resultados obtenidos lucirá</w:t>
-      </w:r>
-      <w:r>
-        <w:rPr>
-          <w:rFonts w:cs="Consolas"/>
-          <w:sz w:val="24"/>
-          <w:szCs w:val="24"/>
-        </w:rPr>
-        <w:t>n</w:t>
-      </w:r>
-      <w:r>
-        <w:rPr>
-          <w:rFonts w:cs="Consolas"/>
-          <w:sz w:val="24"/>
-          <w:szCs w:val="24"/>
-        </w:rPr>
-        <w:t xml:space="preserve"> de la siguiente </w:t>
+        <w:t xml:space="preserve">El XML con los resultados obtenidos lucirá de la siguiente </w:t>
       </w:r>
       <w:proofErr w:type="gramStart"/>
       <w:r>
@@ -2504,18 +2636,31 @@
           <w:sz w:val="24"/>
           <w:szCs w:val="24"/>
           <w:highlight w:val="white"/>
-        </w:rPr>
-      </w:pPr>
-      <w:r>
-        <w:rPr>
-          <w:rFonts w:cs="Consolas"/>
-          <w:color w:val="0000FF"/>
-          <w:sz w:val="24"/>
-          <w:szCs w:val="24"/>
-          <w:highlight w:val="white"/>
+          <w:lang w:val="en-US"/>
+        </w:rPr>
+      </w:pPr>
+      <w:r>
+        <w:rPr>
+          <w:rFonts w:cs="Consolas"/>
+          <w:color w:val="0000FF"/>
+          <w:sz w:val="24"/>
+          <w:szCs w:val="24"/>
+          <w:highlight w:val="white"/>
+          <w:lang w:val="en-US"/>
         </w:rPr>
         <w:t>&lt;</w:t>
       </w:r>
+      <w:r>
+        <w:rPr>
+          <w:rFonts w:cs="Consolas"/>
+          <w:color w:val="A31515"/>
+          <w:sz w:val="24"/>
+          <w:szCs w:val="24"/>
+          <w:highlight w:val="white"/>
+          <w:lang w:val="en-US"/>
+        </w:rPr>
+        <w:t>s</w:t>
+      </w:r>
       <w:proofErr w:type="gramStart"/>
       <w:r>
         <w:rPr>
@@ -2524,27 +2669,19 @@
           <w:sz w:val="24"/>
           <w:szCs w:val="24"/>
           <w:highlight w:val="white"/>
-        </w:rPr>
-        <w:t>s:</w:t>
+          <w:lang w:val="en-US"/>
+        </w:rPr>
+        <w:t>:Envelope</w:t>
       </w:r>
       <w:proofErr w:type="gramEnd"/>
       <w:r>
         <w:rPr>
           <w:rFonts w:cs="Consolas"/>
-          <w:color w:val="A31515"/>
-          <w:sz w:val="24"/>
-          <w:szCs w:val="24"/>
-          <w:highlight w:val="white"/>
-        </w:rPr>
-        <w:t>Envelope</w:t>
-      </w:r>
-      <w:r>
-        <w:rPr>
-          <w:rFonts w:cs="Consolas"/>
-          <w:color w:val="0000FF"/>
-          <w:sz w:val="24"/>
-          <w:szCs w:val="24"/>
-          <w:highlight w:val="white"/>
+          <w:color w:val="0000FF"/>
+          <w:sz w:val="24"/>
+          <w:szCs w:val="24"/>
+          <w:highlight w:val="white"/>
+          <w:lang w:val="en-US"/>
         </w:rPr>
         <w:t xml:space="preserve"> </w:t>
       </w:r>
@@ -2556,6 +2693,7 @@
           <w:sz w:val="24"/>
           <w:szCs w:val="24"/>
           <w:highlight w:val="white"/>
+          <w:lang w:val="en-US"/>
         </w:rPr>
         <w:t>xmlns:s</w:t>
       </w:r>
@@ -2567,6 +2705,7 @@
           <w:sz w:val="24"/>
           <w:szCs w:val="24"/>
           <w:highlight w:val="white"/>
+          <w:lang w:val="en-US"/>
         </w:rPr>
         <w:t>=</w:t>
       </w:r>
@@ -2577,6 +2716,7 @@
           <w:sz w:val="24"/>
           <w:szCs w:val="24"/>
           <w:highlight w:val="white"/>
+          <w:lang w:val="en-US"/>
         </w:rPr>
         <w:t>"</w:t>
       </w:r>
@@ -2587,6 +2727,7 @@
           <w:sz w:val="24"/>
           <w:szCs w:val="24"/>
           <w:highlight w:val="white"/>
+          <w:lang w:val="en-US"/>
         </w:rPr>
         <w:t>http://schemas.xmlsoap.org/soap/envelope/</w:t>
       </w:r>
@@ -2597,6 +2738,7 @@
           <w:sz w:val="24"/>
           <w:szCs w:val="24"/>
           <w:highlight w:val="white"/>
+          <w:lang w:val="en-US"/>
         </w:rPr>
         <w:t>"</w:t>
       </w:r>
@@ -2607,6 +2749,7 @@
           <w:sz w:val="24"/>
           <w:szCs w:val="24"/>
           <w:highlight w:val="white"/>
+          <w:lang w:val="en-US"/>
         </w:rPr>
         <w:t>&gt;</w:t>
       </w:r>
@@ -2623,28 +2766,20 @@
           <w:sz w:val="24"/>
           <w:szCs w:val="24"/>
           <w:highlight w:val="white"/>
-        </w:rPr>
-      </w:pPr>
-      <w:r>
-        <w:rPr>
-          <w:rFonts w:cs="Consolas"/>
-          <w:color w:val="0000FF"/>
-          <w:sz w:val="24"/>
-          <w:szCs w:val="24"/>
-          <w:highlight w:val="white"/>
+          <w:lang w:val="en-US"/>
+        </w:rPr>
+      </w:pPr>
+      <w:r>
+        <w:rPr>
+          <w:rFonts w:cs="Consolas"/>
+          <w:color w:val="0000FF"/>
+          <w:sz w:val="24"/>
+          <w:szCs w:val="24"/>
+          <w:highlight w:val="white"/>
+          <w:lang w:val="en-US"/>
         </w:rPr>
         <w:t xml:space="preserve">  &lt;</w:t>
       </w:r>
-      <w:r>
-        <w:rPr>
-          <w:rFonts w:cs="Consolas"/>
-          <w:color w:val="A31515"/>
-          <w:sz w:val="24"/>
-          <w:szCs w:val="24"/>
-          <w:highlight w:val="white"/>
-        </w:rPr>
-        <w:t>s</w:t>
-      </w:r>
       <w:proofErr w:type="gramStart"/>
       <w:r>
         <w:rPr>
@@ -2653,17 +2788,30 @@
           <w:sz w:val="24"/>
           <w:szCs w:val="24"/>
           <w:highlight w:val="white"/>
-        </w:rPr>
-        <w:t>:Body</w:t>
+          <w:lang w:val="en-US"/>
+        </w:rPr>
+        <w:t>s:</w:t>
       </w:r>
       <w:proofErr w:type="gramEnd"/>
       <w:r>
         <w:rPr>
           <w:rFonts w:cs="Consolas"/>
-          <w:color w:val="0000FF"/>
-          <w:sz w:val="24"/>
-          <w:szCs w:val="24"/>
-          <w:highlight w:val="white"/>
+          <w:color w:val="A31515"/>
+          <w:sz w:val="24"/>
+          <w:szCs w:val="24"/>
+          <w:highlight w:val="white"/>
+          <w:lang w:val="en-US"/>
+        </w:rPr>
+        <w:t>Body</w:t>
+      </w:r>
+      <w:r>
+        <w:rPr>
+          <w:rFonts w:cs="Consolas"/>
+          <w:color w:val="0000FF"/>
+          <w:sz w:val="24"/>
+          <w:szCs w:val="24"/>
+          <w:highlight w:val="white"/>
+          <w:lang w:val="en-US"/>
         </w:rPr>
         <w:t>&gt;</w:t>
       </w:r>
@@ -2680,15 +2828,17 @@
           <w:sz w:val="24"/>
           <w:szCs w:val="24"/>
           <w:highlight w:val="white"/>
-        </w:rPr>
-      </w:pPr>
-      <w:r>
-        <w:rPr>
-          <w:rFonts w:cs="Consolas"/>
-          <w:color w:val="0000FF"/>
-          <w:sz w:val="24"/>
-          <w:szCs w:val="24"/>
-          <w:highlight w:val="white"/>
+          <w:lang w:val="en-US"/>
+        </w:rPr>
+      </w:pPr>
+      <w:r>
+        <w:rPr>
+          <w:rFonts w:cs="Consolas"/>
+          <w:color w:val="0000FF"/>
+          <w:sz w:val="24"/>
+          <w:szCs w:val="24"/>
+          <w:highlight w:val="white"/>
+          <w:lang w:val="en-US"/>
         </w:rPr>
         <w:t xml:space="preserve">    &lt;</w:t>
       </w:r>
@@ -2700,6 +2850,7 @@
           <w:sz w:val="24"/>
           <w:szCs w:val="24"/>
           <w:highlight w:val="white"/>
+          <w:lang w:val="en-US"/>
         </w:rPr>
         <w:t>BusquedaProductoResponse</w:t>
       </w:r>
@@ -2711,6 +2862,7 @@
           <w:sz w:val="24"/>
           <w:szCs w:val="24"/>
           <w:highlight w:val="white"/>
+          <w:lang w:val="en-US"/>
         </w:rPr>
         <w:t xml:space="preserve"> </w:t>
       </w:r>
@@ -2722,6 +2874,7 @@
           <w:sz w:val="24"/>
           <w:szCs w:val="24"/>
           <w:highlight w:val="white"/>
+          <w:lang w:val="en-US"/>
         </w:rPr>
         <w:t>xmlns</w:t>
       </w:r>
@@ -2733,6 +2886,7 @@
           <w:sz w:val="24"/>
           <w:szCs w:val="24"/>
           <w:highlight w:val="white"/>
+          <w:lang w:val="en-US"/>
         </w:rPr>
         <w:t>=</w:t>
       </w:r>
@@ -2743,6 +2897,7 @@
           <w:sz w:val="24"/>
           <w:szCs w:val="24"/>
           <w:highlight w:val="white"/>
+          <w:lang w:val="en-US"/>
         </w:rPr>
         <w:t>"</w:t>
       </w:r>
@@ -2753,6 +2908,7 @@
           <w:sz w:val="24"/>
           <w:szCs w:val="24"/>
           <w:highlight w:val="white"/>
+          <w:lang w:val="en-US"/>
         </w:rPr>
         <w:t>http://tempuri.org/</w:t>
       </w:r>
@@ -2763,6 +2919,7 @@
           <w:sz w:val="24"/>
           <w:szCs w:val="24"/>
           <w:highlight w:val="white"/>
+          <w:lang w:val="en-US"/>
         </w:rPr>
         <w:t>"</w:t>
       </w:r>
@@ -2773,6 +2930,7 @@
           <w:sz w:val="24"/>
           <w:szCs w:val="24"/>
           <w:highlight w:val="white"/>
+          <w:lang w:val="en-US"/>
         </w:rPr>
         <w:t>&gt;</w:t>
       </w:r>
@@ -2789,15 +2947,17 @@
           <w:sz w:val="24"/>
           <w:szCs w:val="24"/>
           <w:highlight w:val="white"/>
-        </w:rPr>
-      </w:pPr>
-      <w:r>
-        <w:rPr>
-          <w:rFonts w:cs="Consolas"/>
-          <w:color w:val="0000FF"/>
-          <w:sz w:val="24"/>
-          <w:szCs w:val="24"/>
-          <w:highlight w:val="white"/>
+          <w:lang w:val="en-US"/>
+        </w:rPr>
+      </w:pPr>
+      <w:r>
+        <w:rPr>
+          <w:rFonts w:cs="Consolas"/>
+          <w:color w:val="0000FF"/>
+          <w:sz w:val="24"/>
+          <w:szCs w:val="24"/>
+          <w:highlight w:val="white"/>
+          <w:lang w:val="en-US"/>
         </w:rPr>
         <w:t xml:space="preserve">      &lt;</w:t>
       </w:r>
@@ -2809,6 +2969,7 @@
           <w:sz w:val="24"/>
           <w:szCs w:val="24"/>
           <w:highlight w:val="white"/>
+          <w:lang w:val="en-US"/>
         </w:rPr>
         <w:t>BusquedaProductoResult</w:t>
       </w:r>
@@ -2820,6 +2981,7 @@
           <w:sz w:val="24"/>
           <w:szCs w:val="24"/>
           <w:highlight w:val="white"/>
+          <w:lang w:val="en-US"/>
         </w:rPr>
         <w:t xml:space="preserve"> </w:t>
       </w:r>
@@ -2831,6 +2993,7 @@
           <w:sz w:val="24"/>
           <w:szCs w:val="24"/>
           <w:highlight w:val="white"/>
+          <w:lang w:val="en-US"/>
         </w:rPr>
         <w:t>xmlns:a</w:t>
       </w:r>
@@ -2842,6 +3005,7 @@
           <w:sz w:val="24"/>
           <w:szCs w:val="24"/>
           <w:highlight w:val="white"/>
+          <w:lang w:val="en-US"/>
         </w:rPr>
         <w:t>=</w:t>
       </w:r>
@@ -2852,6 +3016,7 @@
           <w:sz w:val="24"/>
           <w:szCs w:val="24"/>
           <w:highlight w:val="white"/>
+          <w:lang w:val="en-US"/>
         </w:rPr>
         <w:t>"</w:t>
       </w:r>
@@ -2862,6 +3027,7 @@
           <w:sz w:val="24"/>
           <w:szCs w:val="24"/>
           <w:highlight w:val="white"/>
+          <w:lang w:val="en-US"/>
         </w:rPr>
         <w:t>http://schemas.datacontract.org/2004/07/AeiWebServices</w:t>
       </w:r>
@@ -2872,6 +3038,7 @@
           <w:sz w:val="24"/>
           <w:szCs w:val="24"/>
           <w:highlight w:val="white"/>
+          <w:lang w:val="en-US"/>
         </w:rPr>
         <w:t>"</w:t>
       </w:r>
@@ -2882,6 +3049,7 @@
           <w:sz w:val="24"/>
           <w:szCs w:val="24"/>
           <w:highlight w:val="white"/>
+          <w:lang w:val="en-US"/>
         </w:rPr>
         <w:t xml:space="preserve"> </w:t>
       </w:r>
@@ -2893,6 +3061,7 @@
           <w:sz w:val="24"/>
           <w:szCs w:val="24"/>
           <w:highlight w:val="white"/>
+          <w:lang w:val="en-US"/>
         </w:rPr>
         <w:t>xmlns:i</w:t>
       </w:r>
@@ -2904,6 +3073,7 @@
           <w:sz w:val="24"/>
           <w:szCs w:val="24"/>
           <w:highlight w:val="white"/>
+          <w:lang w:val="en-US"/>
         </w:rPr>
         <w:t>=</w:t>
       </w:r>
@@ -2914,6 +3084,7 @@
           <w:sz w:val="24"/>
           <w:szCs w:val="24"/>
           <w:highlight w:val="white"/>
+          <w:lang w:val="en-US"/>
         </w:rPr>
         <w:t>"</w:t>
       </w:r>
@@ -2924,6 +3095,7 @@
           <w:sz w:val="24"/>
           <w:szCs w:val="24"/>
           <w:highlight w:val="white"/>
+          <w:lang w:val="en-US"/>
         </w:rPr>
         <w:t>http://www.w3.org/2001/XMLSchema-instance</w:t>
       </w:r>
@@ -2934,6 +3106,7 @@
           <w:sz w:val="24"/>
           <w:szCs w:val="24"/>
           <w:highlight w:val="white"/>
+          <w:lang w:val="en-US"/>
         </w:rPr>
         <w:t>"</w:t>
       </w:r>
@@ -2944,6 +3117,7 @@
           <w:sz w:val="24"/>
           <w:szCs w:val="24"/>
           <w:highlight w:val="white"/>
+          <w:lang w:val="en-US"/>
         </w:rPr>
         <w:t>&gt;</w:t>
       </w:r>
@@ -2969,8 +3143,19 @@
           <w:sz w:val="24"/>
           <w:szCs w:val="24"/>
           <w:highlight w:val="white"/>
-        </w:rPr>
-        <w:t xml:space="preserve">        &lt;</w:t>
+          <w:lang w:val="en-US"/>
+        </w:rPr>
+        <w:t xml:space="preserve">        </w:t>
+      </w:r>
+      <w:r>
+        <w:rPr>
+          <w:rFonts w:cs="Consolas"/>
+          <w:color w:val="0000FF"/>
+          <w:sz w:val="24"/>
+          <w:szCs w:val="24"/>
+          <w:highlight w:val="white"/>
+        </w:rPr>
+        <w:t>&lt;</w:t>
       </w:r>
       <w:r>
         <w:rPr>
@@ -5873,6 +6058,9 @@
       </w:r>
       <w:proofErr w:type="spellStart"/>
       <w:r>
+        <w:rPr>
+          <w:lang w:val="en-US"/>
+        </w:rPr>
         <w:t>Imagenes</w:t>
       </w:r>
       <w:proofErr w:type="spellEnd"/>
@@ -12162,7 +12350,6 @@
   <w:style w:type="character" w:default="1" w:styleId="Fuentedeprrafopredeter">
     <w:name w:val="Default Paragraph Font"/>
     <w:uiPriority w:val="1"/>
-    <w:semiHidden/>
     <w:unhideWhenUsed/>
   </w:style>
   <w:style w:type="table" w:default="1" w:styleId="Tablanormal">
@@ -12595,7 +12782,7 @@
 </file>
 
 <file path=customXml/itemProps1.xml><?xml version="1.0" encoding="utf-8"?>
-<ds:datastoreItem xmlns:ds="http://schemas.openxmlformats.org/officeDocument/2006/customXml" ds:itemID="{042B0407-9156-4FEA-AC6E-D9D8C003A12E}">
+<ds:datastoreItem xmlns:ds="http://schemas.openxmlformats.org/officeDocument/2006/customXml" ds:itemID="{C375C456-AFB7-4583-8E9F-83BE29D00EBC}">
   <ds:schemaRefs>
     <ds:schemaRef ds:uri="http://schemas.openxmlformats.org/officeDocument/2006/bibliography"/>
   </ds:schemaRefs>

</xml_diff>